<commit_message>
add recent projects to resume
</commit_message>
<xml_diff>
--- a/CV/CV.docx
+++ b/CV/CV.docx
@@ -20,45 +20,8 @@
           <w:sz w:val="28"/>
           <w:szCs w:val="28"/>
         </w:rPr>
-        <w:t xml:space="preserve">Mohammad </w:t>
-      </w:r>
-      <w:proofErr w:type="spellStart"/>
-      <w:r>
-        <w:rPr>
-          <w:rFonts w:asciiTheme="majorBidi" w:hAnsiTheme="majorBidi" w:cstheme="majorBidi"/>
-          <w:b/>
-          <w:bCs/>
-          <w:color w:val="4472C4" w:themeColor="accent5"/>
-          <w:sz w:val="28"/>
-          <w:szCs w:val="28"/>
-        </w:rPr>
-        <w:t>Vatandoost</w:t>
-      </w:r>
-      <w:proofErr w:type="spellEnd"/>
-      <w:r>
-        <w:rPr>
-          <w:rFonts w:asciiTheme="majorBidi" w:hAnsiTheme="majorBidi" w:cstheme="majorBidi"/>
-          <w:b/>
-          <w:bCs/>
-          <w:color w:val="4472C4" w:themeColor="accent5"/>
-          <w:sz w:val="28"/>
-          <w:szCs w:val="28"/>
-        </w:rPr>
-        <w:t xml:space="preserve"> </w:t>
-      </w:r>
-      <w:proofErr w:type="spellStart"/>
-      <w:r>
-        <w:rPr>
-          <w:rFonts w:asciiTheme="majorBidi" w:hAnsiTheme="majorBidi" w:cstheme="majorBidi"/>
-          <w:b/>
-          <w:bCs/>
-          <w:color w:val="4472C4" w:themeColor="accent5"/>
-          <w:sz w:val="28"/>
-          <w:szCs w:val="28"/>
-        </w:rPr>
-        <w:t>Silab</w:t>
-      </w:r>
-      <w:proofErr w:type="spellEnd"/>
+        <w:t>Mohammad Vatandoost Silab</w:t>
+      </w:r>
       <w:r>
         <w:rPr>
           <w:rFonts w:asciiTheme="majorBidi" w:hAnsiTheme="majorBidi" w:cstheme="majorBidi"/>
@@ -193,6 +156,89 @@
         </w:rPr>
         <w:t xml:space="preserve">                                          Location: Tehran, Iran</w:t>
       </w:r>
+      <w:r>
+        <w:rPr>
+          <w:rFonts w:asciiTheme="majorBidi" w:eastAsia="Times New Roman" w:hAnsiTheme="majorBidi" w:cstheme="majorBidi"/>
+          <w:sz w:val="24"/>
+          <w:szCs w:val="24"/>
+        </w:rPr>
+        <w:t xml:space="preserve">      </w:t>
+      </w:r>
+      <w:r>
+        <w:rPr>
+          <w:rFonts w:asciiTheme="majorBidi" w:eastAsia="Times New Roman" w:hAnsiTheme="majorBidi" w:cstheme="majorBidi"/>
+          <w:sz w:val="24"/>
+          <w:szCs w:val="24"/>
+        </w:rPr>
+        <w:t xml:space="preserve"> </w:t>
+      </w:r>
+      <w:r>
+        <w:rPr>
+          <w:rFonts w:asciiTheme="majorBidi" w:eastAsia="Times New Roman" w:hAnsiTheme="majorBidi" w:cstheme="majorBidi"/>
+          <w:sz w:val="24"/>
+          <w:szCs w:val="24"/>
+        </w:rPr>
+        <w:t xml:space="preserve">        </w:t>
+      </w:r>
+      <w:bookmarkStart w:id="0" w:name="_GoBack"/>
+      <w:bookmarkEnd w:id="0"/>
+      <w:r>
+        <w:rPr>
+          <w:rFonts w:asciiTheme="majorBidi" w:eastAsia="Times New Roman" w:hAnsiTheme="majorBidi" w:cstheme="majorBidi"/>
+          <w:sz w:val="24"/>
+          <w:szCs w:val="24"/>
+        </w:rPr>
+        <w:fldChar w:fldCharType="begin"/>
+      </w:r>
+      <w:r>
+        <w:rPr>
+          <w:rFonts w:asciiTheme="majorBidi" w:eastAsia="Times New Roman" w:hAnsiTheme="majorBidi" w:cstheme="majorBidi"/>
+          <w:sz w:val="24"/>
+          <w:szCs w:val="24"/>
+        </w:rPr>
+        <w:instrText xml:space="preserve"> HYPERLINK "https://github.com/mohammadVatandoost" </w:instrText>
+      </w:r>
+      <w:r>
+        <w:rPr>
+          <w:rFonts w:asciiTheme="majorBidi" w:eastAsia="Times New Roman" w:hAnsiTheme="majorBidi" w:cstheme="majorBidi"/>
+          <w:sz w:val="24"/>
+          <w:szCs w:val="24"/>
+        </w:rPr>
+      </w:r>
+      <w:r>
+        <w:rPr>
+          <w:rFonts w:asciiTheme="majorBidi" w:eastAsia="Times New Roman" w:hAnsiTheme="majorBidi" w:cstheme="majorBidi"/>
+          <w:sz w:val="24"/>
+          <w:szCs w:val="24"/>
+        </w:rPr>
+        <w:fldChar w:fldCharType="separate"/>
+      </w:r>
+      <w:r>
+        <w:rPr>
+          <w:rStyle w:val="Hyperlink"/>
+          <w:rFonts w:asciiTheme="majorBidi" w:eastAsia="Times New Roman" w:hAnsiTheme="majorBidi" w:cstheme="majorBidi"/>
+          <w:sz w:val="24"/>
+          <w:szCs w:val="24"/>
+        </w:rPr>
+        <w:t>Git</w:t>
+      </w:r>
+      <w:r>
+        <w:rPr>
+          <w:rStyle w:val="Hyperlink"/>
+          <w:rFonts w:asciiTheme="majorBidi" w:eastAsia="Times New Roman" w:hAnsiTheme="majorBidi" w:cstheme="majorBidi"/>
+          <w:sz w:val="24"/>
+          <w:szCs w:val="24"/>
+        </w:rPr>
+        <w:t>hub Page</w:t>
+      </w:r>
+      <w:r>
+        <w:rPr>
+          <w:rFonts w:asciiTheme="majorBidi" w:eastAsia="Times New Roman" w:hAnsiTheme="majorBidi" w:cstheme="majorBidi"/>
+          <w:sz w:val="24"/>
+          <w:szCs w:val="24"/>
+        </w:rPr>
+        <w:fldChar w:fldCharType="end"/>
+      </w:r>
     </w:p>
     <w:p>
       <w:pPr>
@@ -292,47 +338,7 @@
           <w:szCs w:val="24"/>
           <w:shd w:val="clear" w:color="auto" w:fill="FFFFFF"/>
         </w:rPr>
-        <w:t xml:space="preserve">of experience in Embedded, Desktop, and Back-End Software development for small and medium enterprises. I participate in all phases of the software development life cycle. I mainly work with C/C++, </w:t>
-      </w:r>
-      <w:proofErr w:type="spellStart"/>
-      <w:r>
-        <w:rPr>
-          <w:rFonts w:asciiTheme="majorBidi" w:hAnsiTheme="majorBidi" w:cstheme="majorBidi"/>
-          <w:sz w:val="24"/>
-          <w:szCs w:val="24"/>
-          <w:shd w:val="clear" w:color="auto" w:fill="FFFFFF"/>
-        </w:rPr>
-        <w:t>Qt</w:t>
-      </w:r>
-      <w:proofErr w:type="spellEnd"/>
-      <w:r>
-        <w:rPr>
-          <w:rFonts w:asciiTheme="majorBidi" w:hAnsiTheme="majorBidi" w:cstheme="majorBidi"/>
-          <w:sz w:val="24"/>
-          <w:szCs w:val="24"/>
-          <w:shd w:val="clear" w:color="auto" w:fill="FFFFFF"/>
-        </w:rPr>
-        <w:t xml:space="preserve"> framework, </w:t>
-      </w:r>
-      <w:proofErr w:type="spellStart"/>
-      <w:r>
-        <w:rPr>
-          <w:rFonts w:asciiTheme="majorBidi" w:hAnsiTheme="majorBidi" w:cstheme="majorBidi"/>
-          <w:sz w:val="24"/>
-          <w:szCs w:val="24"/>
-          <w:shd w:val="clear" w:color="auto" w:fill="FFFFFF"/>
-        </w:rPr>
-        <w:t>Golang</w:t>
-      </w:r>
-      <w:proofErr w:type="spellEnd"/>
-      <w:r>
-        <w:rPr>
-          <w:rFonts w:asciiTheme="majorBidi" w:hAnsiTheme="majorBidi" w:cstheme="majorBidi"/>
-          <w:sz w:val="24"/>
-          <w:szCs w:val="24"/>
-          <w:shd w:val="clear" w:color="auto" w:fill="FFFFFF"/>
-        </w:rPr>
-        <w:t>, and Python. Most of my working experience is in a team, I enjoy helping my team to solve problems.</w:t>
+        <w:t>of experience in Embedded, Desktop, and Back-End Software development for small and medium enterprises. I participate in all phases of the software development life cycle. I mainly work with C/C++, Qt framework, Golang, and Python. Most of my working experience is in a team, I enjoy helping my team to solve problems.</w:t>
       </w:r>
     </w:p>
     <w:p>
@@ -473,7 +479,6 @@
           <w:shd w:val="clear" w:color="auto" w:fill="FFFFFF"/>
         </w:rPr>
       </w:pPr>
-      <w:proofErr w:type="spellStart"/>
       <w:r>
         <w:rPr>
           <w:rFonts w:asciiTheme="majorBidi" w:hAnsiTheme="majorBidi" w:cstheme="majorBidi"/>
@@ -481,9 +486,8 @@
           <w:szCs w:val="24"/>
           <w:shd w:val="clear" w:color="auto" w:fill="FFFFFF"/>
         </w:rPr>
-        <w:t>Fannap</w:t>
-      </w:r>
-      <w:proofErr w:type="spellEnd"/>
+        <w:t xml:space="preserve">Fannap-infra is </w:t>
+      </w:r>
       <w:r>
         <w:rPr>
           <w:rFonts w:asciiTheme="majorBidi" w:hAnsiTheme="majorBidi" w:cstheme="majorBidi"/>
@@ -491,7 +495,7 @@
           <w:szCs w:val="24"/>
           <w:shd w:val="clear" w:color="auto" w:fill="FFFFFF"/>
         </w:rPr>
-        <w:t xml:space="preserve">-infra is </w:t>
+        <w:t>d</w:t>
       </w:r>
       <w:r>
         <w:rPr>
@@ -500,7 +504,7 @@
           <w:szCs w:val="24"/>
           <w:shd w:val="clear" w:color="auto" w:fill="FFFFFF"/>
         </w:rPr>
-        <w:t>d</w:t>
+        <w:t>eveloping multiple Software projects. I am working in Behnama projects team. Behnama is a</w:t>
       </w:r>
       <w:r>
         <w:rPr>
@@ -509,9 +513,8 @@
           <w:szCs w:val="24"/>
           <w:shd w:val="clear" w:color="auto" w:fill="FFFFFF"/>
         </w:rPr>
-        <w:t xml:space="preserve">eveloping multiple Software projects. I am working in </w:t>
-      </w:r>
-      <w:proofErr w:type="spellStart"/>
+        <w:t xml:space="preserve"> distributed</w:t>
+      </w:r>
       <w:r>
         <w:rPr>
           <w:rFonts w:asciiTheme="majorBidi" w:hAnsiTheme="majorBidi" w:cstheme="majorBidi"/>
@@ -519,9 +522,8 @@
           <w:szCs w:val="24"/>
           <w:shd w:val="clear" w:color="auto" w:fill="FFFFFF"/>
         </w:rPr>
-        <w:t>Behnama</w:t>
-      </w:r>
-      <w:proofErr w:type="spellEnd"/>
+        <w:t xml:space="preserve"> video surveillance software</w:t>
+      </w:r>
       <w:r>
         <w:rPr>
           <w:rFonts w:asciiTheme="majorBidi" w:hAnsiTheme="majorBidi" w:cstheme="majorBidi"/>
@@ -529,9 +531,8 @@
           <w:szCs w:val="24"/>
           <w:shd w:val="clear" w:color="auto" w:fill="FFFFFF"/>
         </w:rPr>
-        <w:t xml:space="preserve"> projects team. </w:t>
-      </w:r>
-      <w:proofErr w:type="spellStart"/>
+        <w:t xml:space="preserve"> (like Genetec)</w:t>
+      </w:r>
       <w:r>
         <w:rPr>
           <w:rFonts w:asciiTheme="majorBidi" w:hAnsiTheme="majorBidi" w:cstheme="majorBidi"/>
@@ -539,9 +540,8 @@
           <w:szCs w:val="24"/>
           <w:shd w:val="clear" w:color="auto" w:fill="FFFFFF"/>
         </w:rPr>
-        <w:t>Behnama</w:t>
-      </w:r>
-      <w:proofErr w:type="spellEnd"/>
+        <w:t xml:space="preserve"> that </w:t>
+      </w:r>
       <w:r>
         <w:rPr>
           <w:rFonts w:asciiTheme="majorBidi" w:hAnsiTheme="majorBidi" w:cstheme="majorBidi"/>
@@ -549,7 +549,7 @@
           <w:szCs w:val="24"/>
           <w:shd w:val="clear" w:color="auto" w:fill="FFFFFF"/>
         </w:rPr>
-        <w:t xml:space="preserve"> is a</w:t>
+        <w:t>manage more than 10000 cameras in more than 300 servers</w:t>
       </w:r>
       <w:r>
         <w:rPr>
@@ -558,7 +558,7 @@
           <w:szCs w:val="24"/>
           <w:shd w:val="clear" w:color="auto" w:fill="FFFFFF"/>
         </w:rPr>
-        <w:t xml:space="preserve"> distributed</w:t>
+        <w:t>.</w:t>
       </w:r>
       <w:r>
         <w:rPr>
@@ -567,101 +567,7 @@
           <w:szCs w:val="24"/>
           <w:shd w:val="clear" w:color="auto" w:fill="FFFFFF"/>
         </w:rPr>
-        <w:t xml:space="preserve"> video surveillance software</w:t>
-      </w:r>
-      <w:r>
-        <w:rPr>
-          <w:rFonts w:asciiTheme="majorBidi" w:hAnsiTheme="majorBidi" w:cstheme="majorBidi"/>
-          <w:sz w:val="24"/>
-          <w:szCs w:val="24"/>
-          <w:shd w:val="clear" w:color="auto" w:fill="FFFFFF"/>
-        </w:rPr>
-        <w:t xml:space="preserve"> (like </w:t>
-      </w:r>
-      <w:proofErr w:type="spellStart"/>
-      <w:r>
-        <w:rPr>
-          <w:rFonts w:asciiTheme="majorBidi" w:hAnsiTheme="majorBidi" w:cstheme="majorBidi"/>
-          <w:sz w:val="24"/>
-          <w:szCs w:val="24"/>
-          <w:shd w:val="clear" w:color="auto" w:fill="FFFFFF"/>
-        </w:rPr>
-        <w:t>Genetec</w:t>
-      </w:r>
-      <w:proofErr w:type="spellEnd"/>
-      <w:r>
-        <w:rPr>
-          <w:rFonts w:asciiTheme="majorBidi" w:hAnsiTheme="majorBidi" w:cstheme="majorBidi"/>
-          <w:sz w:val="24"/>
-          <w:szCs w:val="24"/>
-          <w:shd w:val="clear" w:color="auto" w:fill="FFFFFF"/>
-        </w:rPr>
-        <w:t>)</w:t>
-      </w:r>
-      <w:r>
-        <w:rPr>
-          <w:rFonts w:asciiTheme="majorBidi" w:hAnsiTheme="majorBidi" w:cstheme="majorBidi"/>
-          <w:sz w:val="24"/>
-          <w:szCs w:val="24"/>
-          <w:shd w:val="clear" w:color="auto" w:fill="FFFFFF"/>
-        </w:rPr>
-        <w:t xml:space="preserve"> that run in more than 300 </w:t>
-      </w:r>
-      <w:proofErr w:type="spellStart"/>
-      <w:r>
-        <w:rPr>
-          <w:rFonts w:asciiTheme="majorBidi" w:hAnsiTheme="majorBidi" w:cstheme="majorBidi"/>
-          <w:sz w:val="24"/>
-          <w:szCs w:val="24"/>
-          <w:shd w:val="clear" w:color="auto" w:fill="FFFFFF"/>
-        </w:rPr>
-        <w:t>Pasrgad</w:t>
-      </w:r>
-      <w:proofErr w:type="spellEnd"/>
-      <w:r>
-        <w:rPr>
-          <w:rFonts w:asciiTheme="majorBidi" w:hAnsiTheme="majorBidi" w:cstheme="majorBidi"/>
-          <w:sz w:val="24"/>
-          <w:szCs w:val="24"/>
-          <w:shd w:val="clear" w:color="auto" w:fill="FFFFFF"/>
-        </w:rPr>
-        <w:t xml:space="preserve"> bank department. It</w:t>
-      </w:r>
-      <w:r>
-        <w:rPr>
-          <w:rFonts w:asciiTheme="majorBidi" w:hAnsiTheme="majorBidi" w:cstheme="majorBidi"/>
-          <w:sz w:val="24"/>
-          <w:szCs w:val="24"/>
-          <w:shd w:val="clear" w:color="auto" w:fill="FFFFFF"/>
-        </w:rPr>
-        <w:t xml:space="preserve"> is built on micro</w:t>
-      </w:r>
-      <w:r>
-        <w:rPr>
-          <w:rFonts w:asciiTheme="majorBidi" w:hAnsiTheme="majorBidi" w:cstheme="majorBidi"/>
-          <w:sz w:val="24"/>
-          <w:szCs w:val="24"/>
-          <w:shd w:val="clear" w:color="auto" w:fill="FFFFFF"/>
-        </w:rPr>
-        <w:t>-</w:t>
-      </w:r>
-      <w:r>
-        <w:rPr>
-          <w:rFonts w:asciiTheme="majorBidi" w:hAnsiTheme="majorBidi" w:cstheme="majorBidi"/>
-          <w:sz w:val="24"/>
-          <w:szCs w:val="24"/>
-          <w:shd w:val="clear" w:color="auto" w:fill="FFFFFF"/>
-        </w:rPr>
-        <w:t>service architecture</w:t>
-      </w:r>
-      <w:r>
-        <w:rPr>
-          <w:rFonts w:asciiTheme="majorBidi" w:hAnsiTheme="majorBidi" w:cstheme="majorBidi"/>
-          <w:sz w:val="24"/>
-          <w:szCs w:val="24"/>
-          <w:shd w:val="clear" w:color="auto" w:fill="FFFFFF"/>
-        </w:rPr>
-        <w:t>.</w:t>
+        <w:t xml:space="preserve"> It is built on micro-service architecture.</w:t>
       </w:r>
     </w:p>
     <w:p>
@@ -684,25 +590,7 @@
           <w:sz w:val="24"/>
           <w:szCs w:val="24"/>
         </w:rPr>
-        <w:t xml:space="preserve">Architecting streaming services(RTSP, Analyzer, Recording and </w:t>
-      </w:r>
-      <w:proofErr w:type="spellStart"/>
-      <w:r>
-        <w:rPr>
-          <w:rFonts w:asciiTheme="majorBidi" w:eastAsia="Times New Roman" w:hAnsiTheme="majorBidi" w:cstheme="majorBidi"/>
-          <w:sz w:val="24"/>
-          <w:szCs w:val="24"/>
-        </w:rPr>
-        <w:t>WebRTC</w:t>
-      </w:r>
-      <w:proofErr w:type="spellEnd"/>
-      <w:r>
-        <w:rPr>
-          <w:rFonts w:asciiTheme="majorBidi" w:eastAsia="Times New Roman" w:hAnsiTheme="majorBidi" w:cstheme="majorBidi"/>
-          <w:sz w:val="24"/>
-          <w:szCs w:val="24"/>
-        </w:rPr>
-        <w:t xml:space="preserve"> services) by using GRPC, Go, C++, Python and </w:t>
+        <w:t xml:space="preserve">Architecting streaming services(RTSP, Analyzer, Recording and WebRTC services) by using GRPC, Go, C++, Python and </w:t>
       </w:r>
       <w:r>
         <w:rPr>
@@ -812,51 +700,15 @@
           <w:sz w:val="24"/>
           <w:szCs w:val="24"/>
         </w:rPr>
-        <w:t xml:space="preserve"> </w:t>
-      </w:r>
-      <w:proofErr w:type="spellStart"/>
-      <w:r>
-        <w:rPr>
-          <w:rFonts w:asciiTheme="majorBidi" w:eastAsia="Times New Roman" w:hAnsiTheme="majorBidi" w:cstheme="majorBidi"/>
-          <w:sz w:val="24"/>
-          <w:szCs w:val="24"/>
-        </w:rPr>
-        <w:t>WebRTC</w:t>
-      </w:r>
-      <w:proofErr w:type="spellEnd"/>
-      <w:r>
-        <w:rPr>
-          <w:rFonts w:asciiTheme="majorBidi" w:eastAsia="Times New Roman" w:hAnsiTheme="majorBidi" w:cstheme="majorBidi"/>
-          <w:sz w:val="24"/>
-          <w:szCs w:val="24"/>
-        </w:rPr>
-        <w:t xml:space="preserve"> player backend for playing live and records. It receives commands and sends records list and </w:t>
-      </w:r>
-      <w:r>
-        <w:rPr>
-          <w:rFonts w:asciiTheme="majorBidi" w:eastAsia="Times New Roman" w:hAnsiTheme="majorBidi" w:cstheme="majorBidi"/>
-          <w:sz w:val="24"/>
-          <w:szCs w:val="24"/>
-        </w:rPr>
-        <w:t xml:space="preserve">metadata by </w:t>
-      </w:r>
-      <w:proofErr w:type="spellStart"/>
-      <w:r>
-        <w:rPr>
-          <w:rFonts w:asciiTheme="majorBidi" w:eastAsia="Times New Roman" w:hAnsiTheme="majorBidi" w:cstheme="majorBidi"/>
-          <w:sz w:val="24"/>
-          <w:szCs w:val="24"/>
-        </w:rPr>
-        <w:t>WebRTC</w:t>
-      </w:r>
-      <w:proofErr w:type="spellEnd"/>
-      <w:r>
-        <w:rPr>
-          <w:rFonts w:asciiTheme="majorBidi" w:eastAsia="Times New Roman" w:hAnsiTheme="majorBidi" w:cstheme="majorBidi"/>
-          <w:sz w:val="24"/>
-          <w:szCs w:val="24"/>
-        </w:rPr>
-        <w:t xml:space="preserve"> data channel </w:t>
+        <w:t xml:space="preserve"> WebRTC player backend for playing live and records. It receives commands and sends records list and </w:t>
+      </w:r>
+      <w:r>
+        <w:rPr>
+          <w:rFonts w:asciiTheme="majorBidi" w:eastAsia="Times New Roman" w:hAnsiTheme="majorBidi" w:cstheme="majorBidi"/>
+          <w:sz w:val="24"/>
+          <w:szCs w:val="24"/>
+        </w:rPr>
+        <w:t xml:space="preserve">metadata by WebRTC data channel </w:t>
       </w:r>
       <w:r>
         <w:rPr>
@@ -983,7 +835,6 @@
         </w:rPr>
         <w:t xml:space="preserve"> RTSP(IP Camera stream) by </w:t>
       </w:r>
-      <w:proofErr w:type="spellStart"/>
       <w:r>
         <w:rPr>
           <w:rFonts w:asciiTheme="majorBidi" w:eastAsia="Times New Roman" w:hAnsiTheme="majorBidi" w:cstheme="majorBidi"/>
@@ -998,16 +849,7 @@
           <w:sz w:val="24"/>
           <w:szCs w:val="24"/>
         </w:rPr>
-        <w:t>mpeg</w:t>
-      </w:r>
-      <w:proofErr w:type="spellEnd"/>
-      <w:r>
-        <w:rPr>
-          <w:rFonts w:asciiTheme="majorBidi" w:eastAsia="Times New Roman" w:hAnsiTheme="majorBidi" w:cstheme="majorBidi"/>
-          <w:sz w:val="24"/>
-          <w:szCs w:val="24"/>
-        </w:rPr>
-        <w:t xml:space="preserve"> library</w:t>
+        <w:t>mpeg library</w:t>
       </w:r>
       <w:r>
         <w:rPr>
@@ -1038,25 +880,7 @@
           <w:sz w:val="24"/>
           <w:szCs w:val="24"/>
         </w:rPr>
-        <w:t xml:space="preserve">Developing Transcoding service for converting and exporting media by </w:t>
-      </w:r>
-      <w:proofErr w:type="spellStart"/>
-      <w:r>
-        <w:rPr>
-          <w:rFonts w:asciiTheme="majorBidi" w:eastAsia="Times New Roman" w:hAnsiTheme="majorBidi" w:cstheme="majorBidi"/>
-          <w:sz w:val="24"/>
-          <w:szCs w:val="24"/>
-        </w:rPr>
-        <w:t>FFmpeg</w:t>
-      </w:r>
-      <w:proofErr w:type="spellEnd"/>
-      <w:r>
-        <w:rPr>
-          <w:rFonts w:asciiTheme="majorBidi" w:eastAsia="Times New Roman" w:hAnsiTheme="majorBidi" w:cstheme="majorBidi"/>
-          <w:sz w:val="24"/>
-          <w:szCs w:val="24"/>
-        </w:rPr>
-        <w:t xml:space="preserve"> – C/C++ </w:t>
+        <w:t xml:space="preserve">Developing Transcoding service for converting and exporting media by FFmpeg – C/C++ </w:t>
       </w:r>
     </w:p>
     <w:p>
@@ -1126,25 +950,7 @@
           <w:sz w:val="24"/>
           <w:szCs w:val="24"/>
         </w:rPr>
-        <w:t xml:space="preserve">Adding motion detection (by </w:t>
-      </w:r>
-      <w:proofErr w:type="spellStart"/>
-      <w:r>
-        <w:rPr>
-          <w:rFonts w:asciiTheme="majorBidi" w:eastAsia="Times New Roman" w:hAnsiTheme="majorBidi" w:cstheme="majorBidi"/>
-          <w:sz w:val="24"/>
-          <w:szCs w:val="24"/>
-        </w:rPr>
-        <w:t>OpenCV</w:t>
-      </w:r>
-      <w:proofErr w:type="spellEnd"/>
-      <w:r>
-        <w:rPr>
-          <w:rFonts w:asciiTheme="majorBidi" w:eastAsia="Times New Roman" w:hAnsiTheme="majorBidi" w:cstheme="majorBidi"/>
-          <w:sz w:val="24"/>
-          <w:szCs w:val="24"/>
-        </w:rPr>
-        <w:t xml:space="preserve">) to analyzer service </w:t>
+        <w:t xml:space="preserve">Adding motion detection (by OpenCV) to analyzer service </w:t>
       </w:r>
       <w:r>
         <w:rPr>
@@ -1183,25 +989,7 @@
           <w:sz w:val="24"/>
           <w:szCs w:val="24"/>
         </w:rPr>
-        <w:t xml:space="preserve">Using </w:t>
-      </w:r>
-      <w:proofErr w:type="spellStart"/>
-      <w:r>
-        <w:rPr>
-          <w:rFonts w:asciiTheme="majorBidi" w:eastAsia="Times New Roman" w:hAnsiTheme="majorBidi" w:cstheme="majorBidi"/>
-          <w:sz w:val="24"/>
-          <w:szCs w:val="24"/>
-        </w:rPr>
-        <w:t>Redis</w:t>
-      </w:r>
-      <w:proofErr w:type="spellEnd"/>
-      <w:r>
-        <w:rPr>
-          <w:rFonts w:asciiTheme="majorBidi" w:eastAsia="Times New Roman" w:hAnsiTheme="majorBidi" w:cstheme="majorBidi"/>
-          <w:sz w:val="24"/>
-          <w:szCs w:val="24"/>
-        </w:rPr>
-        <w:t xml:space="preserve"> as </w:t>
+        <w:t xml:space="preserve">Using Redis as </w:t>
       </w:r>
       <w:r>
         <w:rPr>
@@ -1211,8 +999,6 @@
         </w:rPr>
         <w:t xml:space="preserve">notification service </w:t>
       </w:r>
-      <w:bookmarkStart w:id="0" w:name="_GoBack"/>
-      <w:bookmarkEnd w:id="0"/>
       <w:r>
         <w:rPr>
           <w:rFonts w:asciiTheme="majorBidi" w:eastAsia="Times New Roman" w:hAnsiTheme="majorBidi" w:cstheme="majorBidi"/>
@@ -1227,15 +1013,7 @@
           <w:sz w:val="24"/>
           <w:szCs w:val="24"/>
         </w:rPr>
-        <w:t xml:space="preserve"> </w:t>
-      </w:r>
-      <w:r>
-        <w:rPr>
-          <w:rFonts w:asciiTheme="majorBidi" w:eastAsia="Times New Roman" w:hAnsiTheme="majorBidi" w:cstheme="majorBidi"/>
-          <w:sz w:val="24"/>
-          <w:szCs w:val="24"/>
-        </w:rPr>
-        <w:t>and</w:t>
+        <w:t xml:space="preserve"> and</w:t>
       </w:r>
       <w:r>
         <w:rPr>
@@ -1260,7 +1038,6 @@
           <w:szCs w:val="24"/>
         </w:rPr>
       </w:pPr>
-      <w:proofErr w:type="spellStart"/>
       <w:r>
         <w:rPr>
           <w:rFonts w:asciiTheme="majorBidi" w:eastAsia="Times New Roman" w:hAnsiTheme="majorBidi" w:cstheme="majorBidi"/>
@@ -1269,7 +1046,6 @@
         </w:rPr>
         <w:t>Dockerise</w:t>
       </w:r>
-      <w:proofErr w:type="spellEnd"/>
       <w:r>
         <w:rPr>
           <w:rFonts w:asciiTheme="majorBidi" w:eastAsia="Times New Roman" w:hAnsiTheme="majorBidi" w:cstheme="majorBidi"/>
@@ -1413,7 +1189,51 @@
           <w:szCs w:val="24"/>
           <w:shd w:val="clear" w:color="auto" w:fill="FFFFFF"/>
         </w:rPr>
-        <w:t>3DDreams build the industry 3D printer Devices. I develop</w:t>
+        <w:t>3DDreams</w:t>
+      </w:r>
+      <w:r>
+        <w:rPr>
+          <w:rFonts w:asciiTheme="majorBidi" w:hAnsiTheme="majorBidi" w:cstheme="majorBidi"/>
+          <w:b w:val="0"/>
+          <w:bCs w:val="0"/>
+          <w:sz w:val="24"/>
+          <w:szCs w:val="24"/>
+          <w:shd w:val="clear" w:color="auto" w:fill="FFFFFF"/>
+        </w:rPr>
+        <w:t xml:space="preserve"> build the industry 3D printer d</w:t>
+      </w:r>
+      <w:r>
+        <w:rPr>
+          <w:rFonts w:asciiTheme="majorBidi" w:hAnsiTheme="majorBidi" w:cstheme="majorBidi"/>
+          <w:b w:val="0"/>
+          <w:bCs w:val="0"/>
+          <w:sz w:val="24"/>
+          <w:szCs w:val="24"/>
+          <w:shd w:val="clear" w:color="auto" w:fill="FFFFFF"/>
+        </w:rPr>
+        <w:t>evices</w:t>
+      </w:r>
+      <w:r>
+        <w:rPr>
+          <w:rFonts w:asciiTheme="majorBidi" w:hAnsiTheme="majorBidi" w:cstheme="majorBidi"/>
+          <w:b w:val="0"/>
+          <w:bCs w:val="0"/>
+          <w:sz w:val="24"/>
+          <w:szCs w:val="24"/>
+          <w:shd w:val="clear" w:color="auto" w:fill="FFFFFF"/>
+        </w:rPr>
+        <w:t xml:space="preserve"> with 4K resolution and 50 micro-meter layer thickness</w:t>
+      </w:r>
+      <w:r>
+        <w:rPr>
+          <w:rFonts w:asciiTheme="majorBidi" w:hAnsiTheme="majorBidi" w:cstheme="majorBidi"/>
+          <w:b w:val="0"/>
+          <w:bCs w:val="0"/>
+          <w:sz w:val="24"/>
+          <w:szCs w:val="24"/>
+          <w:shd w:val="clear" w:color="auto" w:fill="FFFFFF"/>
+        </w:rPr>
+        <w:t>. I develop</w:t>
       </w:r>
       <w:r>
         <w:rPr>
@@ -1502,16 +1322,7 @@
           <w:sz w:val="24"/>
           <w:szCs w:val="24"/>
         </w:rPr>
-        <w:t xml:space="preserve">Building a CRUD for data by using </w:t>
-      </w:r>
-      <w:proofErr w:type="spellStart"/>
-      <w:r>
-        <w:rPr>
-          <w:rFonts w:asciiTheme="majorBidi" w:eastAsia="Times New Roman" w:hAnsiTheme="majorBidi" w:cstheme="majorBidi"/>
-          <w:sz w:val="24"/>
-          <w:szCs w:val="24"/>
-        </w:rPr>
-        <w:t>Q</w:t>
+        <w:t>Building a CRUD for data by using Q</w:t>
       </w:r>
       <w:r>
         <w:rPr>
@@ -1559,16 +1370,7 @@
           <w:sz w:val="24"/>
           <w:szCs w:val="24"/>
         </w:rPr>
-        <w:t>odel</w:t>
-      </w:r>
-      <w:proofErr w:type="spellEnd"/>
-      <w:r>
-        <w:rPr>
-          <w:rFonts w:asciiTheme="majorBidi" w:eastAsia="Times New Roman" w:hAnsiTheme="majorBidi" w:cstheme="majorBidi"/>
-          <w:sz w:val="24"/>
-          <w:szCs w:val="24"/>
-        </w:rPr>
-        <w:t xml:space="preserve"> and SQLite</w:t>
+        <w:t>odel and SQLite</w:t>
       </w:r>
       <w:r>
         <w:rPr>
@@ -1672,7 +1474,6 @@
         </w:rPr>
         <w:t xml:space="preserve"> </w:t>
       </w:r>
-      <w:proofErr w:type="spellStart"/>
       <w:r>
         <w:rPr>
           <w:rFonts w:asciiTheme="majorBidi" w:eastAsia="Times New Roman" w:hAnsiTheme="majorBidi" w:cstheme="majorBidi"/>
@@ -1689,25 +1490,14 @@
         </w:rPr>
         <w:t>Test</w:t>
       </w:r>
-      <w:proofErr w:type="spellEnd"/>
-      <w:r>
-        <w:rPr>
-          <w:rFonts w:asciiTheme="majorBidi" w:eastAsia="Times New Roman" w:hAnsiTheme="majorBidi" w:cstheme="majorBidi"/>
-          <w:sz w:val="24"/>
-          <w:szCs w:val="24"/>
-        </w:rPr>
-        <w:t xml:space="preserve"> and </w:t>
-      </w:r>
-      <w:proofErr w:type="spellStart"/>
-      <w:r>
-        <w:rPr>
-          <w:rFonts w:asciiTheme="majorBidi" w:eastAsia="Times New Roman" w:hAnsiTheme="majorBidi" w:cstheme="majorBidi"/>
-          <w:sz w:val="24"/>
-          <w:szCs w:val="24"/>
-        </w:rPr>
-        <w:t>GMock</w:t>
-      </w:r>
-      <w:proofErr w:type="spellEnd"/>
+      <w:r>
+        <w:rPr>
+          <w:rFonts w:asciiTheme="majorBidi" w:eastAsia="Times New Roman" w:hAnsiTheme="majorBidi" w:cstheme="majorBidi"/>
+          <w:sz w:val="24"/>
+          <w:szCs w:val="24"/>
+        </w:rPr>
+        <w:t xml:space="preserve"> and GMock</w:t>
+      </w:r>
       <w:r>
         <w:rPr>
           <w:rFonts w:asciiTheme="majorBidi" w:eastAsia="Times New Roman" w:hAnsiTheme="majorBidi" w:cstheme="majorBidi"/>
@@ -1745,6 +1535,7 @@
           <w:sz w:val="24"/>
           <w:szCs w:val="24"/>
         </w:rPr>
+        <w:lastRenderedPageBreak/>
         <w:t>Implement</w:t>
       </w:r>
       <w:r>
@@ -1800,7 +1591,6 @@
           <w:sz w:val="24"/>
           <w:szCs w:val="24"/>
         </w:rPr>
-        <w:lastRenderedPageBreak/>
         <w:t>Socket programming a</w:t>
       </w:r>
       <w:r>
@@ -1819,7 +1609,6 @@
         </w:rPr>
         <w:t xml:space="preserve"> </w:t>
       </w:r>
-      <w:proofErr w:type="spellStart"/>
       <w:r>
         <w:rPr>
           <w:rFonts w:asciiTheme="majorBidi" w:eastAsia="Times New Roman" w:hAnsiTheme="majorBidi" w:cstheme="majorBidi"/>
@@ -1834,16 +1623,7 @@
           <w:sz w:val="24"/>
           <w:szCs w:val="24"/>
         </w:rPr>
-        <w:t>rotobuf</w:t>
-      </w:r>
-      <w:proofErr w:type="spellEnd"/>
-      <w:r>
-        <w:rPr>
-          <w:rFonts w:asciiTheme="majorBidi" w:eastAsia="Times New Roman" w:hAnsiTheme="majorBidi" w:cstheme="majorBidi"/>
-          <w:sz w:val="24"/>
-          <w:szCs w:val="24"/>
-        </w:rPr>
-        <w:t xml:space="preserve"> for messages structure – C++</w:t>
+        <w:t>rotobuf for messages structure – C++</w:t>
       </w:r>
     </w:p>
     <w:p>
@@ -2073,7 +1853,6 @@
           <w:shd w:val="clear" w:color="auto" w:fill="FFFFFF"/>
         </w:rPr>
       </w:pPr>
-      <w:proofErr w:type="spellStart"/>
       <w:r>
         <w:rPr>
           <w:rFonts w:asciiTheme="majorBidi" w:hAnsiTheme="majorBidi" w:cstheme="majorBidi"/>
@@ -2083,43 +1862,7 @@
           <w:szCs w:val="24"/>
           <w:shd w:val="clear" w:color="auto" w:fill="FFFFFF"/>
         </w:rPr>
-        <w:t>Raiwan</w:t>
-      </w:r>
-      <w:proofErr w:type="spellEnd"/>
-      <w:r>
-        <w:rPr>
-          <w:rFonts w:asciiTheme="majorBidi" w:hAnsiTheme="majorBidi" w:cstheme="majorBidi"/>
-          <w:b w:val="0"/>
-          <w:bCs w:val="0"/>
-          <w:sz w:val="24"/>
-          <w:szCs w:val="24"/>
-          <w:shd w:val="clear" w:color="auto" w:fill="FFFFFF"/>
-        </w:rPr>
-        <w:t xml:space="preserve"> works on designing and building </w:t>
-      </w:r>
-      <w:proofErr w:type="spellStart"/>
-      <w:r>
-        <w:rPr>
-          <w:rFonts w:asciiTheme="majorBidi" w:hAnsiTheme="majorBidi" w:cstheme="majorBidi"/>
-          <w:b w:val="0"/>
-          <w:bCs w:val="0"/>
-          <w:sz w:val="24"/>
-          <w:szCs w:val="24"/>
-          <w:shd w:val="clear" w:color="auto" w:fill="FFFFFF"/>
-        </w:rPr>
-        <w:t>IoT</w:t>
-      </w:r>
-      <w:proofErr w:type="spellEnd"/>
-      <w:r>
-        <w:rPr>
-          <w:rFonts w:asciiTheme="majorBidi" w:hAnsiTheme="majorBidi" w:cstheme="majorBidi"/>
-          <w:b w:val="0"/>
-          <w:bCs w:val="0"/>
-          <w:sz w:val="24"/>
-          <w:szCs w:val="24"/>
-          <w:shd w:val="clear" w:color="auto" w:fill="FFFFFF"/>
-        </w:rPr>
-        <w:t xml:space="preserve"> and industrial manufacturing and lab</w:t>
+        <w:t>Raiwan works on designing and building IoT and industrial manufacturing and lab</w:t>
       </w:r>
       <w:r>
         <w:rPr>
@@ -2223,31 +1966,7 @@
           <w:szCs w:val="24"/>
           <w:shd w:val="clear" w:color="auto" w:fill="FFFFFF"/>
         </w:rPr>
-        <w:t xml:space="preserve">lgorithms for different use cases, such as: Oil industry, </w:t>
-      </w:r>
-      <w:proofErr w:type="spellStart"/>
-      <w:r>
-        <w:rPr>
-          <w:rFonts w:asciiTheme="majorBidi" w:hAnsiTheme="majorBidi" w:cstheme="majorBidi"/>
-          <w:b w:val="0"/>
-          <w:bCs w:val="0"/>
-          <w:sz w:val="24"/>
-          <w:szCs w:val="24"/>
-          <w:shd w:val="clear" w:color="auto" w:fill="FFFFFF"/>
-        </w:rPr>
-        <w:t>IoT</w:t>
-      </w:r>
-      <w:proofErr w:type="spellEnd"/>
-      <w:r>
-        <w:rPr>
-          <w:rFonts w:asciiTheme="majorBidi" w:hAnsiTheme="majorBidi" w:cstheme="majorBidi"/>
-          <w:b w:val="0"/>
-          <w:bCs w:val="0"/>
-          <w:sz w:val="24"/>
-          <w:szCs w:val="24"/>
-          <w:shd w:val="clear" w:color="auto" w:fill="FFFFFF"/>
-        </w:rPr>
-        <w:t>, Polymer industry and civil industry.</w:t>
+        <w:t>lgorithms for different use cases, such as: Oil industry, IoT, Polymer industry and civil industry.</w:t>
       </w:r>
     </w:p>
     <w:p>
@@ -2278,61 +1997,7 @@
           <w:sz w:val="24"/>
           <w:szCs w:val="24"/>
         </w:rPr>
-        <w:t xml:space="preserve"> data from Socket at rate 96 </w:t>
-      </w:r>
-      <w:proofErr w:type="spellStart"/>
-      <w:r>
-        <w:rPr>
-          <w:rFonts w:asciiTheme="majorBidi" w:eastAsia="Times New Roman" w:hAnsiTheme="majorBidi" w:cstheme="majorBidi"/>
-          <w:sz w:val="24"/>
-          <w:szCs w:val="24"/>
-        </w:rPr>
-        <w:t>MBit</w:t>
-      </w:r>
-      <w:proofErr w:type="spellEnd"/>
-      <w:r>
-        <w:rPr>
-          <w:rFonts w:asciiTheme="majorBidi" w:eastAsia="Times New Roman" w:hAnsiTheme="majorBidi" w:cstheme="majorBidi"/>
-          <w:sz w:val="24"/>
-          <w:szCs w:val="24"/>
-        </w:rPr>
-        <w:t>, then simultaneously Decode, Decrypt(</w:t>
-      </w:r>
-      <w:proofErr w:type="spellStart"/>
-      <w:r>
-        <w:rPr>
-          <w:rFonts w:asciiTheme="majorBidi" w:eastAsia="Times New Roman" w:hAnsiTheme="majorBidi" w:cstheme="majorBidi"/>
-          <w:sz w:val="24"/>
-          <w:szCs w:val="24"/>
-        </w:rPr>
-        <w:t>Cryptopp</w:t>
-      </w:r>
-      <w:proofErr w:type="spellEnd"/>
-      <w:r>
-        <w:rPr>
-          <w:rFonts w:asciiTheme="majorBidi" w:eastAsia="Times New Roman" w:hAnsiTheme="majorBidi" w:cstheme="majorBidi"/>
-          <w:sz w:val="24"/>
-          <w:szCs w:val="24"/>
-        </w:rPr>
-        <w:t xml:space="preserve"> library) and Mux(</w:t>
-      </w:r>
-      <w:proofErr w:type="spellStart"/>
-      <w:r>
-        <w:rPr>
-          <w:rFonts w:asciiTheme="majorBidi" w:eastAsia="Times New Roman" w:hAnsiTheme="majorBidi" w:cstheme="majorBidi"/>
-          <w:sz w:val="24"/>
-          <w:szCs w:val="24"/>
-        </w:rPr>
-        <w:t>ffmpeg</w:t>
-      </w:r>
-      <w:proofErr w:type="spellEnd"/>
-      <w:r>
-        <w:rPr>
-          <w:rFonts w:asciiTheme="majorBidi" w:eastAsia="Times New Roman" w:hAnsiTheme="majorBidi" w:cstheme="majorBidi"/>
-          <w:sz w:val="24"/>
-          <w:szCs w:val="24"/>
-        </w:rPr>
-        <w:t xml:space="preserve"> library) H.2</w:t>
+        <w:t xml:space="preserve"> data from Socket at rate 96 MBit, then simultaneously Decode, Decrypt(Cryptopp library) and Mux(ffmpeg library) H.2</w:t>
       </w:r>
       <w:r>
         <w:rPr>
@@ -2496,18 +2161,8 @@
           <w:sz w:val="24"/>
           <w:szCs w:val="24"/>
         </w:rPr>
-        <w:t xml:space="preserve">ode </w:t>
-      </w:r>
-      <w:proofErr w:type="spellStart"/>
-      <w:r>
-        <w:rPr>
-          <w:rFonts w:asciiTheme="majorBidi" w:eastAsia="Times New Roman" w:hAnsiTheme="majorBidi" w:cstheme="majorBidi"/>
-          <w:sz w:val="24"/>
-          <w:szCs w:val="24"/>
-        </w:rPr>
-        <w:t>js</w:t>
-      </w:r>
-      <w:proofErr w:type="spellEnd"/>
+        <w:t>ode js</w:t>
+      </w:r>
       <w:r>
         <w:rPr>
           <w:rFonts w:asciiTheme="majorBidi" w:eastAsia="Times New Roman" w:hAnsiTheme="majorBidi" w:cstheme="majorBidi"/>
@@ -2654,25 +2309,7 @@
           <w:sz w:val="24"/>
           <w:szCs w:val="24"/>
         </w:rPr>
-        <w:t xml:space="preserve">ors data in real time from serial port and plot them by </w:t>
-      </w:r>
-      <w:proofErr w:type="spellStart"/>
-      <w:r>
-        <w:rPr>
-          <w:rFonts w:asciiTheme="majorBidi" w:eastAsia="Times New Roman" w:hAnsiTheme="majorBidi" w:cstheme="majorBidi"/>
-          <w:sz w:val="24"/>
-          <w:szCs w:val="24"/>
-        </w:rPr>
-        <w:t>QtChart</w:t>
-      </w:r>
-      <w:proofErr w:type="spellEnd"/>
-      <w:r>
-        <w:rPr>
-          <w:rFonts w:asciiTheme="majorBidi" w:eastAsia="Times New Roman" w:hAnsiTheme="majorBidi" w:cstheme="majorBidi"/>
-          <w:sz w:val="24"/>
-          <w:szCs w:val="24"/>
-        </w:rPr>
-        <w:t xml:space="preserve"> – C++</w:t>
+        <w:t>ors data in real time from serial port and plot them by QtChart – C++</w:t>
       </w:r>
     </w:p>
     <w:p>
@@ -2767,7 +2404,6 @@
         </w:rPr>
         <w:t xml:space="preserve"> </w:t>
       </w:r>
-      <w:proofErr w:type="spellStart"/>
       <w:r>
         <w:rPr>
           <w:rFonts w:asciiTheme="majorBidi" w:eastAsia="Times New Roman" w:hAnsiTheme="majorBidi" w:cstheme="majorBidi"/>
@@ -2782,16 +2418,7 @@
           <w:sz w:val="24"/>
           <w:szCs w:val="24"/>
         </w:rPr>
-        <w:t>atlab</w:t>
-      </w:r>
-      <w:proofErr w:type="spellEnd"/>
-      <w:r>
-        <w:rPr>
-          <w:rFonts w:asciiTheme="majorBidi" w:eastAsia="Times New Roman" w:hAnsiTheme="majorBidi" w:cstheme="majorBidi"/>
-          <w:sz w:val="24"/>
-          <w:szCs w:val="24"/>
-        </w:rPr>
-        <w:t xml:space="preserve"> code of co</w:t>
+        <w:t>atlab code of co</w:t>
       </w:r>
       <w:r>
         <w:rPr>
@@ -3140,25 +2767,7 @@
           <w:sz w:val="24"/>
           <w:szCs w:val="24"/>
         </w:rPr>
-        <w:t xml:space="preserve">ARM </w:t>
-      </w:r>
-      <w:proofErr w:type="gramStart"/>
-      <w:r>
-        <w:rPr>
-          <w:rFonts w:asciiTheme="majorBidi" w:eastAsia="Times New Roman" w:hAnsiTheme="majorBidi" w:cstheme="majorBidi"/>
-          <w:sz w:val="24"/>
-          <w:szCs w:val="24"/>
-        </w:rPr>
-        <w:t>Microcontroller(</w:t>
-      </w:r>
-      <w:proofErr w:type="gramEnd"/>
-      <w:r>
-        <w:rPr>
-          <w:rFonts w:asciiTheme="majorBidi" w:eastAsia="Times New Roman" w:hAnsiTheme="majorBidi" w:cstheme="majorBidi"/>
-          <w:sz w:val="24"/>
-          <w:szCs w:val="24"/>
-        </w:rPr>
-        <w:t>Stm32 series) and AVR programming (Used I2C, UART, SPI, PWM, USB and ADC peripherals).</w:t>
+        <w:t>ARM Microcontroller(Stm32 series) and AVR programming (Used I2C, UART, SPI, PWM, USB and ADC peripherals).</w:t>
       </w:r>
     </w:p>
     <w:p>
@@ -3181,6 +2790,7 @@
           <w:sz w:val="24"/>
           <w:szCs w:val="24"/>
         </w:rPr>
+        <w:lastRenderedPageBreak/>
         <w:t>PCB Design</w:t>
       </w:r>
       <w:r>
@@ -3220,7 +2830,6 @@
           <w:sz w:val="24"/>
           <w:szCs w:val="24"/>
         </w:rPr>
-        <w:lastRenderedPageBreak/>
         <w:t>Working with Different sensors and Electronics modules.</w:t>
       </w:r>
     </w:p>
@@ -3402,25 +3011,7 @@
           <w:sz w:val="24"/>
           <w:szCs w:val="24"/>
         </w:rPr>
-        <w:t xml:space="preserve">K. N. </w:t>
-      </w:r>
-      <w:proofErr w:type="spellStart"/>
-      <w:r>
-        <w:rPr>
-          <w:rFonts w:asciiTheme="majorBidi" w:hAnsiTheme="majorBidi" w:cstheme="majorBidi"/>
-          <w:sz w:val="24"/>
-          <w:szCs w:val="24"/>
-        </w:rPr>
-        <w:t>Toosi</w:t>
-      </w:r>
-      <w:proofErr w:type="spellEnd"/>
-      <w:r>
-        <w:rPr>
-          <w:rFonts w:asciiTheme="majorBidi" w:hAnsiTheme="majorBidi" w:cstheme="majorBidi"/>
-          <w:sz w:val="24"/>
-          <w:szCs w:val="24"/>
-        </w:rPr>
-        <w:t xml:space="preserve"> University of Technology </w:t>
+        <w:t xml:space="preserve">K. N. Toosi University of Technology </w:t>
       </w:r>
       <w:r>
         <w:rPr>
@@ -3501,6 +3092,284 @@
           <w:szCs w:val="24"/>
         </w:rPr>
         <w:t>)</w:t>
+      </w:r>
+    </w:p>
+    <w:p>
+      <w:pPr>
+        <w:pStyle w:val="Heading2"/>
+        <w:pBdr>
+          <w:bottom w:val="single" w:sz="6" w:space="1" w:color="auto"/>
+        </w:pBdr>
+        <w:shd w:val="clear" w:color="auto" w:fill="FFFFFF"/>
+        <w:spacing w:before="0" w:line="240" w:lineRule="auto"/>
+        <w:rPr>
+          <w:rFonts w:asciiTheme="majorBidi" w:hAnsiTheme="majorBidi"/>
+          <w:b/>
+          <w:bCs/>
+          <w:color w:val="4472C4" w:themeColor="accent5"/>
+          <w:sz w:val="28"/>
+          <w:szCs w:val="28"/>
+        </w:rPr>
+      </w:pPr>
+      <w:r>
+        <w:rPr>
+          <w:rFonts w:asciiTheme="majorBidi" w:hAnsiTheme="majorBidi"/>
+          <w:b/>
+          <w:bCs/>
+          <w:color w:val="4472C4" w:themeColor="accent5"/>
+          <w:sz w:val="28"/>
+          <w:szCs w:val="28"/>
+        </w:rPr>
+        <w:t>Recent Projects</w:t>
+      </w:r>
+    </w:p>
+    <w:p>
+      <w:pPr>
+        <w:pStyle w:val="ListParagraph"/>
+        <w:numPr>
+          <w:ilvl w:val="0"/>
+          <w:numId w:val="13"/>
+        </w:numPr>
+        <w:shd w:val="clear" w:color="auto" w:fill="FFFFFF"/>
+        <w:spacing w:before="100" w:beforeAutospacing="1" w:after="100" w:afterAutospacing="1" w:line="240" w:lineRule="auto"/>
+        <w:rPr>
+          <w:rFonts w:asciiTheme="majorBidi" w:eastAsia="Times New Roman" w:hAnsiTheme="majorBidi" w:cstheme="majorBidi"/>
+          <w:sz w:val="24"/>
+          <w:szCs w:val="24"/>
+        </w:rPr>
+      </w:pPr>
+      <w:r>
+        <w:rPr>
+          <w:rFonts w:asciiTheme="majorBidi" w:eastAsia="Times New Roman" w:hAnsiTheme="majorBidi" w:cstheme="majorBidi"/>
+          <w:b/>
+          <w:bCs/>
+          <w:sz w:val="24"/>
+          <w:szCs w:val="24"/>
+        </w:rPr>
+        <w:t>fsEngine</w:t>
+      </w:r>
+      <w:r>
+        <w:rPr>
+          <w:rFonts w:asciiTheme="majorBidi" w:eastAsia="Times New Roman" w:hAnsiTheme="majorBidi" w:cstheme="majorBidi"/>
+          <w:sz w:val="24"/>
+          <w:szCs w:val="24"/>
+        </w:rPr>
+        <w:t xml:space="preserve">                    Go          </w:t>
+      </w:r>
+      <w:hyperlink r:id="rId9" w:history="1">
+        <w:r>
+          <w:rPr>
+            <w:rStyle w:val="Hyperlink"/>
+            <w:rFonts w:asciiTheme="majorBidi" w:eastAsia="Times New Roman" w:hAnsiTheme="majorBidi" w:cstheme="majorBidi"/>
+            <w:sz w:val="24"/>
+            <w:szCs w:val="24"/>
+          </w:rPr>
+          <w:t>link</w:t>
+        </w:r>
+      </w:hyperlink>
+      <w:r>
+        <w:rPr>
+          <w:rFonts w:asciiTheme="majorBidi" w:eastAsia="Times New Roman" w:hAnsiTheme="majorBidi" w:cstheme="majorBidi"/>
+          <w:sz w:val="24"/>
+          <w:szCs w:val="24"/>
+        </w:rPr>
+        <w:br/>
+      </w:r>
+      <w:r>
+        <w:rPr>
+          <w:rFonts w:asciiTheme="majorBidi" w:eastAsia="Times New Roman" w:hAnsiTheme="majorBidi" w:cstheme="majorBidi"/>
+          <w:sz w:val="24"/>
+          <w:szCs w:val="24"/>
+        </w:rPr>
+        <w:t>A write-optimized object storage, designed for high load on commodity hardware.</w:t>
+      </w:r>
+    </w:p>
+    <w:p>
+      <w:pPr>
+        <w:pStyle w:val="ListParagraph"/>
+        <w:numPr>
+          <w:ilvl w:val="0"/>
+          <w:numId w:val="13"/>
+        </w:numPr>
+        <w:shd w:val="clear" w:color="auto" w:fill="FFFFFF"/>
+        <w:spacing w:before="100" w:beforeAutospacing="1" w:after="100" w:afterAutospacing="1" w:line="240" w:lineRule="auto"/>
+        <w:rPr>
+          <w:rFonts w:asciiTheme="majorBidi" w:eastAsia="Times New Roman" w:hAnsiTheme="majorBidi" w:cstheme="majorBidi"/>
+          <w:sz w:val="24"/>
+          <w:szCs w:val="24"/>
+        </w:rPr>
+      </w:pPr>
+      <w:r>
+        <w:rPr>
+          <w:rFonts w:asciiTheme="majorBidi" w:eastAsia="Times New Roman" w:hAnsiTheme="majorBidi" w:cstheme="majorBidi"/>
+          <w:b/>
+          <w:bCs/>
+          <w:sz w:val="24"/>
+          <w:szCs w:val="24"/>
+        </w:rPr>
+        <w:t>O</w:t>
+      </w:r>
+      <w:r>
+        <w:rPr>
+          <w:rFonts w:asciiTheme="majorBidi" w:eastAsia="Times New Roman" w:hAnsiTheme="majorBidi" w:cstheme="majorBidi"/>
+          <w:b/>
+          <w:bCs/>
+          <w:sz w:val="24"/>
+          <w:szCs w:val="24"/>
+        </w:rPr>
+        <w:t>nvif</w:t>
+      </w:r>
+      <w:r>
+        <w:rPr>
+          <w:rFonts w:asciiTheme="majorBidi" w:eastAsia="Times New Roman" w:hAnsiTheme="majorBidi" w:cstheme="majorBidi"/>
+          <w:sz w:val="24"/>
+          <w:szCs w:val="24"/>
+        </w:rPr>
+        <w:t xml:space="preserve">                         Go          </w:t>
+      </w:r>
+      <w:hyperlink r:id="rId10" w:history="1">
+        <w:r>
+          <w:rPr>
+            <w:rStyle w:val="Hyperlink"/>
+            <w:rFonts w:asciiTheme="majorBidi" w:eastAsia="Times New Roman" w:hAnsiTheme="majorBidi" w:cstheme="majorBidi"/>
+            <w:sz w:val="24"/>
+            <w:szCs w:val="24"/>
+          </w:rPr>
+          <w:t>link</w:t>
+        </w:r>
+      </w:hyperlink>
+      <w:r>
+        <w:rPr>
+          <w:rFonts w:asciiTheme="majorBidi" w:eastAsia="Times New Roman" w:hAnsiTheme="majorBidi" w:cstheme="majorBidi"/>
+          <w:sz w:val="24"/>
+          <w:szCs w:val="24"/>
+        </w:rPr>
+        <w:br/>
+        <w:t>O</w:t>
+      </w:r>
+      <w:r>
+        <w:rPr>
+          <w:rFonts w:asciiTheme="majorBidi" w:eastAsia="Times New Roman" w:hAnsiTheme="majorBidi" w:cstheme="majorBidi"/>
+          <w:sz w:val="24"/>
+          <w:szCs w:val="24"/>
+        </w:rPr>
+        <w:t>nvif is an implementation of ONVIF protocol for managing onvif IP devices.</w:t>
+      </w:r>
+    </w:p>
+    <w:p>
+      <w:pPr>
+        <w:pStyle w:val="ListParagraph"/>
+        <w:numPr>
+          <w:ilvl w:val="0"/>
+          <w:numId w:val="13"/>
+        </w:numPr>
+        <w:shd w:val="clear" w:color="auto" w:fill="FFFFFF"/>
+        <w:spacing w:before="100" w:beforeAutospacing="1" w:after="100" w:afterAutospacing="1" w:line="240" w:lineRule="auto"/>
+        <w:rPr>
+          <w:rFonts w:asciiTheme="majorBidi" w:eastAsia="Times New Roman" w:hAnsiTheme="majorBidi" w:cstheme="majorBidi"/>
+          <w:sz w:val="24"/>
+          <w:szCs w:val="24"/>
+        </w:rPr>
+      </w:pPr>
+      <w:r>
+        <w:rPr>
+          <w:rFonts w:asciiTheme="majorBidi" w:eastAsia="Times New Roman" w:hAnsiTheme="majorBidi" w:cstheme="majorBidi"/>
+          <w:b/>
+          <w:bCs/>
+          <w:sz w:val="24"/>
+          <w:szCs w:val="24"/>
+        </w:rPr>
+        <w:t>RTSPToKafka</w:t>
+      </w:r>
+      <w:r>
+        <w:rPr>
+          <w:rFonts w:asciiTheme="majorBidi" w:eastAsia="Times New Roman" w:hAnsiTheme="majorBidi" w:cstheme="majorBidi"/>
+          <w:sz w:val="24"/>
+          <w:szCs w:val="24"/>
+        </w:rPr>
+        <w:t xml:space="preserve">         C++        </w:t>
+      </w:r>
+      <w:hyperlink r:id="rId11" w:history="1">
+        <w:r>
+          <w:rPr>
+            <w:rStyle w:val="Hyperlink"/>
+            <w:rFonts w:asciiTheme="majorBidi" w:eastAsia="Times New Roman" w:hAnsiTheme="majorBidi" w:cstheme="majorBidi"/>
+            <w:sz w:val="24"/>
+            <w:szCs w:val="24"/>
+          </w:rPr>
+          <w:t>link</w:t>
+        </w:r>
+      </w:hyperlink>
+      <w:r>
+        <w:rPr>
+          <w:rFonts w:asciiTheme="majorBidi" w:eastAsia="Times New Roman" w:hAnsiTheme="majorBidi" w:cstheme="majorBidi"/>
+          <w:sz w:val="24"/>
+          <w:szCs w:val="24"/>
+        </w:rPr>
+        <w:br/>
+        <w:t>A</w:t>
+      </w:r>
+      <w:r>
+        <w:rPr>
+          <w:rFonts w:asciiTheme="majorBidi" w:eastAsia="Times New Roman" w:hAnsiTheme="majorBidi" w:cstheme="majorBidi"/>
+          <w:sz w:val="24"/>
+          <w:szCs w:val="24"/>
+        </w:rPr>
+        <w:t xml:space="preserve"> service for streaming RTSP to Kafka topic.</w:t>
+      </w:r>
+    </w:p>
+    <w:p>
+      <w:pPr>
+        <w:pStyle w:val="ListParagraph"/>
+        <w:numPr>
+          <w:ilvl w:val="0"/>
+          <w:numId w:val="13"/>
+        </w:numPr>
+        <w:shd w:val="clear" w:color="auto" w:fill="FFFFFF"/>
+        <w:spacing w:before="100" w:beforeAutospacing="1" w:after="100" w:afterAutospacing="1" w:line="240" w:lineRule="auto"/>
+        <w:rPr>
+          <w:rFonts w:asciiTheme="majorBidi" w:eastAsia="Times New Roman" w:hAnsiTheme="majorBidi" w:cstheme="majorBidi"/>
+          <w:sz w:val="24"/>
+          <w:szCs w:val="24"/>
+        </w:rPr>
+      </w:pPr>
+      <w:r>
+        <w:rPr>
+          <w:rFonts w:asciiTheme="majorBidi" w:eastAsia="Times New Roman" w:hAnsiTheme="majorBidi" w:cstheme="majorBidi"/>
+          <w:b/>
+          <w:bCs/>
+          <w:sz w:val="24"/>
+          <w:szCs w:val="24"/>
+        </w:rPr>
+        <w:t>Qt-Sample-App</w:t>
+      </w:r>
+      <w:r>
+        <w:rPr>
+          <w:rFonts w:asciiTheme="majorBidi" w:eastAsia="Times New Roman" w:hAnsiTheme="majorBidi" w:cstheme="majorBidi"/>
+          <w:sz w:val="24"/>
+          <w:szCs w:val="24"/>
+        </w:rPr>
+        <w:t xml:space="preserve">       C++        </w:t>
+      </w:r>
+      <w:hyperlink r:id="rId12" w:history="1">
+        <w:r>
+          <w:rPr>
+            <w:rStyle w:val="Hyperlink"/>
+            <w:rFonts w:asciiTheme="majorBidi" w:eastAsia="Times New Roman" w:hAnsiTheme="majorBidi" w:cstheme="majorBidi"/>
+            <w:sz w:val="24"/>
+            <w:szCs w:val="24"/>
+          </w:rPr>
+          <w:t>link</w:t>
+        </w:r>
+      </w:hyperlink>
+      <w:r>
+        <w:rPr>
+          <w:rFonts w:asciiTheme="majorBidi" w:eastAsia="Times New Roman" w:hAnsiTheme="majorBidi" w:cstheme="majorBidi"/>
+          <w:sz w:val="24"/>
+          <w:szCs w:val="24"/>
+        </w:rPr>
+        <w:br/>
+        <w:t>Qt-Quick app sample.</w:t>
       </w:r>
     </w:p>
     <w:p>
@@ -3820,25 +3689,7 @@
           <w:sz w:val="24"/>
           <w:szCs w:val="24"/>
         </w:rPr>
-        <w:t xml:space="preserve">Embedded software development course in Robotic lab of K. N. </w:t>
-      </w:r>
-      <w:proofErr w:type="spellStart"/>
-      <w:r>
-        <w:rPr>
-          <w:rFonts w:asciiTheme="majorBidi" w:hAnsiTheme="majorBidi" w:cstheme="majorBidi"/>
-          <w:sz w:val="24"/>
-          <w:szCs w:val="24"/>
-        </w:rPr>
-        <w:t>Toosi</w:t>
-      </w:r>
-      <w:proofErr w:type="spellEnd"/>
-      <w:r>
-        <w:rPr>
-          <w:rFonts w:asciiTheme="majorBidi" w:hAnsiTheme="majorBidi" w:cstheme="majorBidi"/>
-          <w:sz w:val="24"/>
-          <w:szCs w:val="24"/>
-        </w:rPr>
-        <w:t xml:space="preserve"> University of Technology</w:t>
+        <w:t>Embedded software development course in Robotic lab of K. N. Toosi University of Technology</w:t>
       </w:r>
     </w:p>
     <w:p>
@@ -4001,27 +3852,15 @@
         </w:rPr>
         <w:t xml:space="preserve">, </w:t>
       </w:r>
-      <w:proofErr w:type="spellStart"/>
-      <w:r>
-        <w:rPr>
-          <w:rFonts w:asciiTheme="majorBidi" w:hAnsiTheme="majorBidi" w:cstheme="majorBidi"/>
-          <w:b w:val="0"/>
-          <w:bCs w:val="0"/>
-          <w:sz w:val="20"/>
-          <w:szCs w:val="20"/>
-        </w:rPr>
-        <w:t>Golang</w:t>
-      </w:r>
-      <w:proofErr w:type="spellEnd"/>
-      <w:r>
-        <w:rPr>
-          <w:rFonts w:asciiTheme="majorBidi" w:hAnsiTheme="majorBidi" w:cstheme="majorBidi"/>
-          <w:b w:val="0"/>
-          <w:bCs w:val="0"/>
-          <w:sz w:val="20"/>
-          <w:szCs w:val="20"/>
-        </w:rPr>
-        <w:t xml:space="preserve">, </w:t>
+      <w:r>
+        <w:rPr>
+          <w:rFonts w:asciiTheme="majorBidi" w:hAnsiTheme="majorBidi" w:cstheme="majorBidi"/>
+          <w:b w:val="0"/>
+          <w:bCs w:val="0"/>
+          <w:sz w:val="20"/>
+          <w:szCs w:val="20"/>
+        </w:rPr>
+        <w:t xml:space="preserve">Golang, </w:t>
       </w:r>
       <w:r>
         <w:rPr>
@@ -4061,20 +3900,8 @@
           <w:sz w:val="20"/>
           <w:szCs w:val="20"/>
         </w:rPr>
-        <w:t xml:space="preserve"> </w:t>
-      </w:r>
-      <w:proofErr w:type="spellStart"/>
-      <w:r>
-        <w:rPr>
-          <w:rFonts w:asciiTheme="majorBidi" w:hAnsiTheme="majorBidi" w:cstheme="majorBidi"/>
-          <w:b w:val="0"/>
-          <w:bCs w:val="0"/>
-          <w:sz w:val="20"/>
-          <w:szCs w:val="20"/>
-        </w:rPr>
-        <w:t>javascript</w:t>
-      </w:r>
-      <w:proofErr w:type="spellEnd"/>
+        <w:t xml:space="preserve"> javascript</w:t>
+      </w:r>
       <w:r>
         <w:rPr>
           <w:rFonts w:asciiTheme="majorBidi" w:hAnsiTheme="majorBidi" w:cstheme="majorBidi"/>
@@ -4149,40 +3976,7 @@
           <w:sz w:val="20"/>
           <w:szCs w:val="20"/>
         </w:rPr>
-        <w:t xml:space="preserve">: </w:t>
-      </w:r>
-      <w:proofErr w:type="spellStart"/>
-      <w:r>
-        <w:rPr>
-          <w:rFonts w:asciiTheme="majorBidi" w:hAnsiTheme="majorBidi" w:cstheme="majorBidi"/>
-          <w:b w:val="0"/>
-          <w:bCs w:val="0"/>
-          <w:sz w:val="20"/>
-          <w:szCs w:val="20"/>
-        </w:rPr>
-        <w:t>Qt</w:t>
-      </w:r>
-      <w:proofErr w:type="spellEnd"/>
-      <w:r>
-        <w:rPr>
-          <w:rFonts w:asciiTheme="majorBidi" w:hAnsiTheme="majorBidi" w:cstheme="majorBidi"/>
-          <w:b w:val="0"/>
-          <w:bCs w:val="0"/>
-          <w:sz w:val="20"/>
-          <w:szCs w:val="20"/>
-        </w:rPr>
-        <w:t xml:space="preserve">, </w:t>
-      </w:r>
-      <w:proofErr w:type="spellStart"/>
-      <w:r>
-        <w:rPr>
-          <w:rFonts w:asciiTheme="majorBidi" w:hAnsiTheme="majorBidi" w:cstheme="majorBidi"/>
-          <w:b w:val="0"/>
-          <w:bCs w:val="0"/>
-          <w:sz w:val="20"/>
-          <w:szCs w:val="20"/>
-        </w:rPr>
-        <w:t>C</w:t>
+        <w:t>: Qt, C</w:t>
       </w:r>
       <w:r>
         <w:rPr>
@@ -4202,64 +3996,38 @@
           <w:sz w:val="20"/>
           <w:szCs w:val="20"/>
         </w:rPr>
-        <w:t>ake</w:t>
-      </w:r>
-      <w:proofErr w:type="spellEnd"/>
-      <w:r>
-        <w:rPr>
-          <w:rFonts w:asciiTheme="majorBidi" w:hAnsiTheme="majorBidi" w:cstheme="majorBidi"/>
-          <w:b w:val="0"/>
-          <w:bCs w:val="0"/>
-          <w:sz w:val="20"/>
-          <w:szCs w:val="20"/>
-        </w:rPr>
-        <w:t xml:space="preserve">, Message </w:t>
-      </w:r>
-      <w:proofErr w:type="gramStart"/>
-      <w:r>
-        <w:rPr>
-          <w:rFonts w:asciiTheme="majorBidi" w:hAnsiTheme="majorBidi" w:cstheme="majorBidi"/>
-          <w:b w:val="0"/>
-          <w:bCs w:val="0"/>
-          <w:sz w:val="20"/>
-          <w:szCs w:val="20"/>
-        </w:rPr>
-        <w:t>Queue(</w:t>
-      </w:r>
-      <w:proofErr w:type="gramEnd"/>
-      <w:r>
-        <w:rPr>
-          <w:rFonts w:asciiTheme="majorBidi" w:hAnsiTheme="majorBidi" w:cstheme="majorBidi"/>
-          <w:b w:val="0"/>
-          <w:bCs w:val="0"/>
-          <w:sz w:val="20"/>
-          <w:szCs w:val="20"/>
-        </w:rPr>
-        <w:t xml:space="preserve">Kafka),  Jenkins, </w:t>
-      </w:r>
-      <w:proofErr w:type="spellStart"/>
-      <w:r>
-        <w:rPr>
-          <w:rFonts w:asciiTheme="majorBidi" w:hAnsiTheme="majorBidi" w:cstheme="majorBidi"/>
-          <w:b w:val="0"/>
-          <w:bCs w:val="0"/>
-          <w:sz w:val="20"/>
-          <w:szCs w:val="20"/>
-        </w:rPr>
-        <w:t>Git</w:t>
-      </w:r>
-      <w:proofErr w:type="spellEnd"/>
-      <w:r>
-        <w:rPr>
-          <w:rFonts w:asciiTheme="majorBidi" w:hAnsiTheme="majorBidi" w:cstheme="majorBidi"/>
-          <w:b w:val="0"/>
-          <w:bCs w:val="0"/>
-          <w:sz w:val="20"/>
-          <w:szCs w:val="20"/>
-        </w:rPr>
-        <w:t xml:space="preserve">, Docker, </w:t>
-      </w:r>
-      <w:proofErr w:type="spellStart"/>
+        <w:t>ake, Message Queue</w:t>
+      </w:r>
+      <w:r>
+        <w:rPr>
+          <w:rFonts w:asciiTheme="majorBidi" w:hAnsiTheme="majorBidi" w:cstheme="majorBidi"/>
+          <w:b w:val="0"/>
+          <w:bCs w:val="0"/>
+          <w:sz w:val="20"/>
+          <w:szCs w:val="20"/>
+        </w:rPr>
+        <w:t xml:space="preserve"> </w:t>
+      </w:r>
+      <w:r>
+        <w:rPr>
+          <w:rFonts w:asciiTheme="majorBidi" w:hAnsiTheme="majorBidi" w:cstheme="majorBidi"/>
+          <w:b w:val="0"/>
+          <w:bCs w:val="0"/>
+          <w:sz w:val="20"/>
+          <w:szCs w:val="20"/>
+        </w:rPr>
+        <w:t xml:space="preserve">(Kafka), </w:t>
+      </w:r>
+      <w:r>
+        <w:rPr>
+          <w:rFonts w:asciiTheme="majorBidi" w:hAnsiTheme="majorBidi" w:cstheme="majorBidi"/>
+          <w:b w:val="0"/>
+          <w:bCs w:val="0"/>
+          <w:sz w:val="20"/>
+          <w:szCs w:val="20"/>
+        </w:rPr>
+        <w:t xml:space="preserve">Jenkins, Git, Docker, </w:t>
+      </w:r>
       <w:r>
         <w:rPr>
           <w:rFonts w:asciiTheme="majorBidi" w:hAnsiTheme="majorBidi" w:cstheme="majorBidi"/>
@@ -4278,31 +4046,8 @@
           <w:sz w:val="20"/>
           <w:szCs w:val="20"/>
         </w:rPr>
-        <w:t>atlab</w:t>
-      </w:r>
-      <w:proofErr w:type="spellEnd"/>
-      <w:r>
-        <w:rPr>
-          <w:rFonts w:asciiTheme="majorBidi" w:hAnsiTheme="majorBidi" w:cstheme="majorBidi"/>
-          <w:b w:val="0"/>
-          <w:bCs w:val="0"/>
-          <w:sz w:val="20"/>
-          <w:szCs w:val="20"/>
-        </w:rPr>
-        <w:t xml:space="preserve">, GNS3, </w:t>
-      </w:r>
-      <w:proofErr w:type="spellStart"/>
-      <w:r>
-        <w:rPr>
-          <w:rFonts w:asciiTheme="majorBidi" w:hAnsiTheme="majorBidi" w:cstheme="majorBidi"/>
-          <w:b w:val="0"/>
-          <w:bCs w:val="0"/>
-          <w:sz w:val="20"/>
-          <w:szCs w:val="20"/>
-        </w:rPr>
-        <w:t>Keil</w:t>
-      </w:r>
-      <w:proofErr w:type="spellEnd"/>
+        <w:t>atlab, GNS3, Keil</w:t>
+      </w:r>
       <w:r>
         <w:rPr>
           <w:rFonts w:asciiTheme="majorBidi" w:hAnsiTheme="majorBidi" w:cstheme="majorBidi" w:hint="cs"/>
@@ -4368,73 +4113,17 @@
           <w:sz w:val="20"/>
           <w:szCs w:val="20"/>
         </w:rPr>
-        <w:t xml:space="preserve">: GRPC, RTSP, </w:t>
-      </w:r>
-      <w:proofErr w:type="spellStart"/>
-      <w:r>
-        <w:rPr>
-          <w:rFonts w:asciiTheme="majorBidi" w:hAnsiTheme="majorBidi" w:cstheme="majorBidi"/>
-          <w:b w:val="0"/>
-          <w:bCs w:val="0"/>
-          <w:sz w:val="20"/>
-          <w:szCs w:val="20"/>
-        </w:rPr>
-        <w:t>WebRTC</w:t>
-      </w:r>
-      <w:proofErr w:type="spellEnd"/>
-      <w:r>
-        <w:rPr>
-          <w:rFonts w:asciiTheme="majorBidi" w:hAnsiTheme="majorBidi" w:cstheme="majorBidi"/>
-          <w:b w:val="0"/>
-          <w:bCs w:val="0"/>
-          <w:sz w:val="20"/>
-          <w:szCs w:val="20"/>
-        </w:rPr>
-        <w:t xml:space="preserve">, </w:t>
-      </w:r>
-      <w:proofErr w:type="spellStart"/>
-      <w:r>
-        <w:rPr>
-          <w:rFonts w:asciiTheme="majorBidi" w:hAnsiTheme="majorBidi" w:cstheme="majorBidi"/>
-          <w:b w:val="0"/>
-          <w:bCs w:val="0"/>
-          <w:sz w:val="20"/>
-          <w:szCs w:val="20"/>
-        </w:rPr>
-        <w:t>Protobuf</w:t>
-      </w:r>
-      <w:proofErr w:type="spellEnd"/>
-      <w:r>
-        <w:rPr>
-          <w:rFonts w:asciiTheme="majorBidi" w:hAnsiTheme="majorBidi" w:cstheme="majorBidi"/>
-          <w:b w:val="0"/>
-          <w:bCs w:val="0"/>
-          <w:sz w:val="20"/>
-          <w:szCs w:val="20"/>
-        </w:rPr>
-        <w:t xml:space="preserve">, </w:t>
-      </w:r>
-      <w:proofErr w:type="spellStart"/>
-      <w:r>
-        <w:rPr>
-          <w:rFonts w:asciiTheme="majorBidi" w:hAnsiTheme="majorBidi" w:cstheme="majorBidi"/>
-          <w:b w:val="0"/>
-          <w:bCs w:val="0"/>
-          <w:sz w:val="20"/>
-          <w:szCs w:val="20"/>
-        </w:rPr>
-        <w:t>Onvif</w:t>
-      </w:r>
-      <w:proofErr w:type="spellEnd"/>
-      <w:r>
-        <w:rPr>
-          <w:rFonts w:asciiTheme="majorBidi" w:hAnsiTheme="majorBidi" w:cstheme="majorBidi"/>
-          <w:b w:val="0"/>
-          <w:bCs w:val="0"/>
-          <w:sz w:val="20"/>
-          <w:szCs w:val="20"/>
-        </w:rPr>
-        <w:t xml:space="preserve">, </w:t>
+        <w:t>: GRPC, RTSP, WebRTC</w:t>
+      </w:r>
+      <w:r>
+        <w:rPr>
+          <w:rFonts w:asciiTheme="majorBidi" w:hAnsiTheme="majorBidi" w:cstheme="majorBidi"/>
+          <w:b w:val="0"/>
+          <w:bCs w:val="0"/>
+          <w:sz w:val="20"/>
+          <w:szCs w:val="20"/>
+        </w:rPr>
+        <w:t xml:space="preserve">, Onvif, </w:t>
       </w:r>
       <w:r>
         <w:rPr>
@@ -4474,14 +4163,29 @@
           <w:szCs w:val="20"/>
         </w:rPr>
       </w:pPr>
-      <w:proofErr w:type="spellStart"/>
-      <w:r>
-        <w:rPr>
-          <w:rFonts w:asciiTheme="majorBidi" w:hAnsiTheme="majorBidi" w:cstheme="majorBidi"/>
-          <w:sz w:val="20"/>
-          <w:szCs w:val="20"/>
-        </w:rPr>
-        <w:t>DataBase</w:t>
+      <w:r>
+        <w:rPr>
+          <w:rFonts w:asciiTheme="majorBidi" w:hAnsiTheme="majorBidi" w:cstheme="majorBidi"/>
+          <w:sz w:val="20"/>
+          <w:szCs w:val="20"/>
+        </w:rPr>
+        <w:t>Data</w:t>
+      </w:r>
+      <w:r>
+        <w:rPr>
+          <w:rFonts w:asciiTheme="majorBidi" w:hAnsiTheme="majorBidi" w:cstheme="majorBidi"/>
+          <w:sz w:val="20"/>
+          <w:szCs w:val="20"/>
+        </w:rPr>
+        <w:t xml:space="preserve"> </w:t>
+      </w:r>
+      <w:r>
+        <w:rPr>
+          <w:rFonts w:asciiTheme="majorBidi" w:hAnsiTheme="majorBidi" w:cstheme="majorBidi"/>
+          <w:sz w:val="20"/>
+          <w:szCs w:val="20"/>
+        </w:rPr>
+        <w:t>Base</w:t>
       </w:r>
       <w:r>
         <w:rPr>
@@ -4491,7 +4195,6 @@
         </w:rPr>
         <w:t>s</w:t>
       </w:r>
-      <w:proofErr w:type="spellEnd"/>
       <w:r>
         <w:rPr>
           <w:rFonts w:asciiTheme="majorBidi" w:hAnsiTheme="majorBidi" w:cstheme="majorBidi"/>
@@ -4502,29 +4205,16 @@
         </w:rPr>
         <w:t xml:space="preserve">: </w:t>
       </w:r>
-      <w:proofErr w:type="spellStart"/>
-      <w:r>
-        <w:rPr>
-          <w:rFonts w:asciiTheme="majorBidi" w:hAnsiTheme="majorBidi" w:cstheme="majorBidi"/>
-          <w:b w:val="0"/>
-          <w:bCs w:val="0"/>
-          <w:sz w:val="20"/>
-          <w:szCs w:val="20"/>
-        </w:rPr>
-        <w:t>Sqlite</w:t>
-      </w:r>
-      <w:proofErr w:type="spellEnd"/>
-      <w:r>
-        <w:rPr>
-          <w:rFonts w:asciiTheme="majorBidi" w:hAnsiTheme="majorBidi" w:cstheme="majorBidi"/>
-          <w:b w:val="0"/>
-          <w:bCs w:val="0"/>
-          <w:sz w:val="20"/>
-          <w:szCs w:val="20"/>
-        </w:rPr>
-        <w:t xml:space="preserve">, </w:t>
-      </w:r>
-      <w:proofErr w:type="spellStart"/>
+      <w:r>
+        <w:rPr>
+          <w:rFonts w:asciiTheme="majorBidi" w:hAnsiTheme="majorBidi" w:cstheme="majorBidi"/>
+          <w:b w:val="0"/>
+          <w:bCs w:val="0"/>
+          <w:sz w:val="20"/>
+          <w:szCs w:val="20"/>
+        </w:rPr>
+        <w:t xml:space="preserve">Sqlite, </w:t>
+      </w:r>
       <w:r>
         <w:rPr>
           <w:rFonts w:asciiTheme="majorBidi" w:hAnsiTheme="majorBidi" w:cstheme="majorBidi"/>
@@ -4535,7 +4225,6 @@
         </w:rPr>
         <w:t>Influxdb</w:t>
       </w:r>
-      <w:proofErr w:type="spellEnd"/>
       <w:r>
         <w:rPr>
           <w:rFonts w:asciiTheme="majorBidi" w:hAnsiTheme="majorBidi" w:cstheme="majorBidi"/>
@@ -4556,7 +4245,6 @@
         </w:rPr>
         <w:t xml:space="preserve"> </w:t>
       </w:r>
-      <w:proofErr w:type="spellStart"/>
       <w:r>
         <w:rPr>
           <w:rFonts w:asciiTheme="majorBidi" w:hAnsiTheme="majorBidi" w:cstheme="majorBidi"/>
@@ -4567,7 +4255,6 @@
         </w:rPr>
         <w:t>PostgresSQL</w:t>
       </w:r>
-      <w:proofErr w:type="spellEnd"/>
       <w:r>
         <w:rPr>
           <w:rFonts w:asciiTheme="majorBidi" w:hAnsiTheme="majorBidi" w:cstheme="majorBidi"/>
@@ -4682,42 +4369,8 @@
           <w:sz w:val="20"/>
           <w:szCs w:val="20"/>
         </w:rPr>
-        <w:t xml:space="preserve">, </w:t>
-      </w:r>
-      <w:proofErr w:type="spellStart"/>
-      <w:r>
-        <w:rPr>
-          <w:rFonts w:asciiTheme="majorBidi" w:hAnsiTheme="majorBidi" w:cstheme="majorBidi"/>
-          <w:b w:val="0"/>
-          <w:bCs w:val="0"/>
-          <w:sz w:val="20"/>
-          <w:szCs w:val="20"/>
-        </w:rPr>
-        <w:t>GTest</w:t>
-      </w:r>
-      <w:proofErr w:type="spellEnd"/>
-      <w:r>
-        <w:rPr>
-          <w:rFonts w:asciiTheme="majorBidi" w:hAnsiTheme="majorBidi" w:cstheme="majorBidi"/>
-          <w:b w:val="0"/>
-          <w:bCs w:val="0"/>
-          <w:sz w:val="20"/>
-          <w:szCs w:val="20"/>
-        </w:rPr>
-        <w:t xml:space="preserve"> and </w:t>
-      </w:r>
-      <w:proofErr w:type="spellStart"/>
-      <w:r>
-        <w:rPr>
-          <w:rFonts w:asciiTheme="majorBidi" w:hAnsiTheme="majorBidi" w:cstheme="majorBidi"/>
-          <w:b w:val="0"/>
-          <w:bCs w:val="0"/>
-          <w:sz w:val="20"/>
-          <w:szCs w:val="20"/>
-        </w:rPr>
-        <w:t>GMock</w:t>
-      </w:r>
-      <w:proofErr w:type="spellEnd"/>
+        <w:t>, GTest and GMock</w:t>
+      </w:r>
     </w:p>
     <w:p>
       <w:pPr>
@@ -4754,49 +4407,25 @@
         </w:rPr>
         <w:t xml:space="preserve">: Raspberry pi, Orange pi, Nano pi, </w:t>
       </w:r>
-      <w:proofErr w:type="gramStart"/>
-      <w:r>
-        <w:rPr>
-          <w:rFonts w:asciiTheme="majorBidi" w:hAnsiTheme="majorBidi" w:cstheme="majorBidi"/>
-          <w:b w:val="0"/>
-          <w:bCs w:val="0"/>
-          <w:sz w:val="20"/>
-          <w:szCs w:val="20"/>
-        </w:rPr>
-        <w:t>STM32(</w:t>
-      </w:r>
-      <w:proofErr w:type="gramEnd"/>
-      <w:r>
-        <w:rPr>
-          <w:rFonts w:asciiTheme="majorBidi" w:hAnsiTheme="majorBidi" w:cstheme="majorBidi"/>
-          <w:b w:val="0"/>
-          <w:bCs w:val="0"/>
-          <w:sz w:val="20"/>
-          <w:szCs w:val="20"/>
-        </w:rPr>
-        <w:t xml:space="preserve">ARM Cortex-M), </w:t>
-      </w:r>
-      <w:proofErr w:type="spellStart"/>
-      <w:r>
-        <w:rPr>
-          <w:rFonts w:asciiTheme="majorBidi" w:hAnsiTheme="majorBidi" w:cstheme="majorBidi"/>
-          <w:b w:val="0"/>
-          <w:bCs w:val="0"/>
-          <w:sz w:val="20"/>
-          <w:szCs w:val="20"/>
-        </w:rPr>
-        <w:t>Odroid</w:t>
-      </w:r>
-      <w:proofErr w:type="spellEnd"/>
-      <w:r>
-        <w:rPr>
-          <w:rFonts w:asciiTheme="majorBidi" w:hAnsiTheme="majorBidi" w:cstheme="majorBidi"/>
-          <w:b w:val="0"/>
-          <w:bCs w:val="0"/>
-          <w:sz w:val="20"/>
-          <w:szCs w:val="20"/>
-        </w:rPr>
-        <w:t xml:space="preserve"> and ESP8266</w:t>
+      <w:r>
+        <w:rPr>
+          <w:rFonts w:asciiTheme="majorBidi" w:hAnsiTheme="majorBidi" w:cstheme="majorBidi"/>
+          <w:b w:val="0"/>
+          <w:bCs w:val="0"/>
+          <w:sz w:val="20"/>
+          <w:szCs w:val="20"/>
+        </w:rPr>
+        <w:t xml:space="preserve">STM32(ARM Cortex-M), </w:t>
+      </w:r>
+      <w:r>
+        <w:rPr>
+          <w:rFonts w:asciiTheme="majorBidi" w:hAnsiTheme="majorBidi" w:cstheme="majorBidi"/>
+          <w:b w:val="0"/>
+          <w:bCs w:val="0"/>
+          <w:sz w:val="20"/>
+          <w:szCs w:val="20"/>
+        </w:rPr>
+        <w:t>Odroid and ESP8266</w:t>
       </w:r>
     </w:p>
     <w:p>
@@ -4874,18 +4503,46 @@
         </w:rPr>
         <w:t xml:space="preserve"> </w:t>
       </w:r>
-      <w:proofErr w:type="spellStart"/>
-      <w:r>
-        <w:rPr>
-          <w:rFonts w:asciiTheme="majorBidi" w:hAnsiTheme="majorBidi" w:cstheme="majorBidi"/>
-          <w:b w:val="0"/>
-          <w:bCs w:val="0"/>
-          <w:sz w:val="20"/>
-          <w:szCs w:val="20"/>
-        </w:rPr>
-        <w:t>FFmpeg</w:t>
-      </w:r>
-      <w:proofErr w:type="spellEnd"/>
+      <w:r>
+        <w:rPr>
+          <w:rFonts w:asciiTheme="majorBidi" w:hAnsiTheme="majorBidi" w:cstheme="majorBidi"/>
+          <w:b w:val="0"/>
+          <w:bCs w:val="0"/>
+          <w:sz w:val="20"/>
+          <w:szCs w:val="20"/>
+        </w:rPr>
+        <w:t xml:space="preserve">FFmpeg, </w:t>
+      </w:r>
+      <w:r>
+        <w:rPr>
+          <w:rFonts w:asciiTheme="majorBidi" w:hAnsiTheme="majorBidi" w:cstheme="majorBidi"/>
+          <w:b w:val="0"/>
+          <w:bCs w:val="0"/>
+          <w:sz w:val="20"/>
+          <w:szCs w:val="20"/>
+        </w:rPr>
+        <w:t xml:space="preserve">Linux, </w:t>
+      </w:r>
+      <w:r>
+        <w:rPr>
+          <w:rFonts w:asciiTheme="majorBidi" w:hAnsiTheme="majorBidi" w:cstheme="majorBidi"/>
+          <w:b w:val="0"/>
+          <w:bCs w:val="0"/>
+          <w:sz w:val="20"/>
+          <w:szCs w:val="20"/>
+        </w:rPr>
+        <w:t xml:space="preserve"> </w:t>
+      </w:r>
+      <w:r>
+        <w:rPr>
+          <w:rFonts w:asciiTheme="majorBidi" w:hAnsiTheme="majorBidi" w:cstheme="majorBidi"/>
+          <w:b w:val="0"/>
+          <w:bCs w:val="0"/>
+          <w:sz w:val="20"/>
+          <w:szCs w:val="20"/>
+        </w:rPr>
+        <w:t>Protobuf</w:t>
+      </w:r>
       <w:r>
         <w:rPr>
           <w:rFonts w:asciiTheme="majorBidi" w:hAnsiTheme="majorBidi" w:cstheme="majorBidi"/>
@@ -4904,16 +4561,6 @@
           <w:sz w:val="20"/>
           <w:szCs w:val="20"/>
         </w:rPr>
-        <w:t xml:space="preserve">Linux, </w:t>
-      </w:r>
-      <w:r>
-        <w:rPr>
-          <w:rFonts w:asciiTheme="majorBidi" w:hAnsiTheme="majorBidi" w:cstheme="majorBidi"/>
-          <w:b w:val="0"/>
-          <w:bCs w:val="0"/>
-          <w:sz w:val="20"/>
-          <w:szCs w:val="20"/>
-        </w:rPr>
         <w:t xml:space="preserve">Linux Module development, </w:t>
       </w:r>
       <w:r>
@@ -5036,163 +4683,6 @@
           <w:shd w:val="clear" w:color="auto" w:fill="FFFFFF"/>
         </w:rPr>
         <w:t>Jira</w:t>
-      </w:r>
-    </w:p>
-    <w:p>
-      <w:pPr>
-        <w:pStyle w:val="Heading2"/>
-        <w:pBdr>
-          <w:bottom w:val="single" w:sz="6" w:space="1" w:color="auto"/>
-        </w:pBdr>
-        <w:shd w:val="clear" w:color="auto" w:fill="FFFFFF"/>
-        <w:spacing w:before="0" w:line="240" w:lineRule="auto"/>
-        <w:rPr>
-          <w:rFonts w:asciiTheme="majorBidi" w:hAnsiTheme="majorBidi"/>
-          <w:b/>
-          <w:bCs/>
-          <w:color w:val="4472C4" w:themeColor="accent5"/>
-          <w:sz w:val="28"/>
-          <w:szCs w:val="28"/>
-        </w:rPr>
-      </w:pPr>
-      <w:r>
-        <w:rPr>
-          <w:rFonts w:asciiTheme="majorBidi" w:hAnsiTheme="majorBidi"/>
-          <w:b/>
-          <w:bCs/>
-          <w:color w:val="4472C4" w:themeColor="accent5"/>
-          <w:sz w:val="28"/>
-          <w:szCs w:val="28"/>
-        </w:rPr>
-        <w:t>Language</w:t>
-      </w:r>
-    </w:p>
-    <w:p>
-      <w:pPr>
-        <w:pStyle w:val="ListParagraph"/>
-        <w:numPr>
-          <w:ilvl w:val="0"/>
-          <w:numId w:val="13"/>
-        </w:numPr>
-        <w:shd w:val="clear" w:color="auto" w:fill="FFFFFF"/>
-        <w:spacing w:before="100" w:beforeAutospacing="1" w:after="100" w:afterAutospacing="1" w:line="240" w:lineRule="auto"/>
-        <w:rPr>
-          <w:rFonts w:asciiTheme="majorBidi" w:eastAsia="Times New Roman" w:hAnsiTheme="majorBidi" w:cstheme="majorBidi"/>
-          <w:sz w:val="24"/>
-          <w:szCs w:val="24"/>
-        </w:rPr>
-      </w:pPr>
-      <w:r>
-        <w:rPr>
-          <w:rFonts w:asciiTheme="majorBidi" w:eastAsia="Times New Roman" w:hAnsiTheme="majorBidi" w:cstheme="majorBidi"/>
-          <w:sz w:val="24"/>
-          <w:szCs w:val="24"/>
-        </w:rPr>
-        <w:t>Persian </w:t>
-      </w:r>
-      <w:r>
-        <w:rPr>
-          <w:rFonts w:asciiTheme="majorBidi" w:eastAsia="Times New Roman" w:hAnsiTheme="majorBidi" w:cstheme="majorBidi"/>
-          <w:sz w:val="19"/>
-          <w:szCs w:val="19"/>
-        </w:rPr>
-        <w:t>(Native)</w:t>
-      </w:r>
-    </w:p>
-    <w:p>
-      <w:pPr>
-        <w:pStyle w:val="ListParagraph"/>
-        <w:numPr>
-          <w:ilvl w:val="0"/>
-          <w:numId w:val="13"/>
-        </w:numPr>
-        <w:shd w:val="clear" w:color="auto" w:fill="FFFFFF"/>
-        <w:spacing w:before="100" w:beforeAutospacing="1" w:after="100" w:afterAutospacing="1" w:line="240" w:lineRule="auto"/>
-        <w:rPr>
-          <w:rFonts w:asciiTheme="majorBidi" w:eastAsia="Times New Roman" w:hAnsiTheme="majorBidi" w:cstheme="majorBidi"/>
-          <w:sz w:val="24"/>
-          <w:szCs w:val="24"/>
-        </w:rPr>
-      </w:pPr>
-      <w:r>
-        <w:rPr>
-          <w:rFonts w:asciiTheme="majorBidi" w:eastAsia="Times New Roman" w:hAnsiTheme="majorBidi" w:cstheme="majorBidi"/>
-          <w:sz w:val="24"/>
-          <w:szCs w:val="24"/>
-        </w:rPr>
-        <w:t>English </w:t>
-      </w:r>
-      <w:r>
-        <w:rPr>
-          <w:rFonts w:asciiTheme="majorBidi" w:eastAsia="Times New Roman" w:hAnsiTheme="majorBidi" w:cstheme="majorBidi"/>
-          <w:sz w:val="19"/>
-          <w:szCs w:val="19"/>
-        </w:rPr>
-        <w:t>(</w:t>
-      </w:r>
-      <w:r>
-        <w:rPr>
-          <w:rFonts w:asciiTheme="majorBidi" w:eastAsia="Times New Roman" w:hAnsiTheme="majorBidi" w:cstheme="majorBidi"/>
-          <w:sz w:val="19"/>
-          <w:szCs w:val="19"/>
-        </w:rPr>
-        <w:t>Full p</w:t>
-      </w:r>
-      <w:r>
-        <w:rPr>
-          <w:rFonts w:asciiTheme="majorBidi" w:eastAsia="Times New Roman" w:hAnsiTheme="majorBidi" w:cstheme="majorBidi"/>
-          <w:sz w:val="19"/>
-          <w:szCs w:val="19"/>
-        </w:rPr>
-        <w:t>rofessional proficiency)</w:t>
-      </w:r>
-    </w:p>
-    <w:p>
-      <w:pPr>
-        <w:pStyle w:val="ListParagraph"/>
-        <w:numPr>
-          <w:ilvl w:val="0"/>
-          <w:numId w:val="13"/>
-        </w:numPr>
-        <w:shd w:val="clear" w:color="auto" w:fill="FFFFFF"/>
-        <w:spacing w:before="100" w:beforeAutospacing="1" w:after="100" w:afterAutospacing="1" w:line="240" w:lineRule="auto"/>
-        <w:rPr>
-          <w:rFonts w:asciiTheme="majorBidi" w:eastAsia="Times New Roman" w:hAnsiTheme="majorBidi" w:cstheme="majorBidi"/>
-          <w:sz w:val="24"/>
-          <w:szCs w:val="24"/>
-        </w:rPr>
-      </w:pPr>
-      <w:r>
-        <w:rPr>
-          <w:rFonts w:asciiTheme="majorBidi" w:eastAsia="Times New Roman" w:hAnsiTheme="majorBidi" w:cstheme="majorBidi"/>
-          <w:sz w:val="24"/>
-          <w:szCs w:val="24"/>
-        </w:rPr>
-        <w:t>Azerbaijani </w:t>
-      </w:r>
-      <w:r>
-        <w:rPr>
-          <w:rFonts w:asciiTheme="majorBidi" w:eastAsia="Times New Roman" w:hAnsiTheme="majorBidi" w:cstheme="majorBidi"/>
-          <w:sz w:val="19"/>
-          <w:szCs w:val="19"/>
-        </w:rPr>
-        <w:t>(</w:t>
-      </w:r>
-      <w:r>
-        <w:rPr>
-          <w:rFonts w:asciiTheme="majorBidi" w:eastAsia="Times New Roman" w:hAnsiTheme="majorBidi" w:cstheme="majorBidi"/>
-          <w:sz w:val="19"/>
-          <w:szCs w:val="19"/>
-        </w:rPr>
-        <w:t>Full p</w:t>
-      </w:r>
-      <w:r>
-        <w:rPr>
-          <w:rFonts w:asciiTheme="majorBidi" w:eastAsia="Times New Roman" w:hAnsiTheme="majorBidi" w:cstheme="majorBidi"/>
-          <w:sz w:val="19"/>
-          <w:szCs w:val="19"/>
-        </w:rPr>
-        <w:t>rofessional proficiency)</w:t>
       </w:r>
     </w:p>
     <w:sectPr>

</xml_diff>